<commit_message>
updated contracts and made minor login changes
</commit_message>
<xml_diff>
--- a/public/NewCollege-Student.docx
+++ b/public/NewCollege-Student.docx
@@ -213,6 +213,34 @@
           <w:szCs w:val="22"/>
         </w:rPr>
         <w:t xml:space="preserve"> to benefit from such services.</w:t>
+      </w:r>
+    </w:p>
+    <w:p>
+      <w:pPr>
+        <w:spacing w:line="276" w:lineRule="auto"/>
+        <w:rPr>
+          <w:rFonts w:ascii="Arial" w:hAnsi="Arial" w:cs="Arial"/>
+          <w:sz w:val="22"/>
+          <w:szCs w:val="22"/>
+        </w:rPr>
+      </w:pPr>
+    </w:p>
+    <w:p>
+      <w:pPr>
+        <w:spacing w:line="276" w:lineRule="auto"/>
+        <w:rPr>
+          <w:rFonts w:ascii="Arial" w:hAnsi="Arial" w:cs="Arial"/>
+          <w:sz w:val="22"/>
+          <w:szCs w:val="22"/>
+        </w:rPr>
+      </w:pPr>
+      <w:r>
+        <w:rPr>
+          <w:rFonts w:ascii="Arial" w:hAnsi="Arial" w:cs="Arial"/>
+          <w:sz w:val="22"/>
+          <w:szCs w:val="22"/>
+        </w:rPr>
+        <w:t>By signing this contract, I am agreeing to receive text notifications from OC Tutor Scheduling.</w:t>
       </w:r>
     </w:p>
     <w:sectPr>

</xml_diff>